<commit_message>
Did some writeUp stuff
Had to go to graphics so committing
</commit_message>
<xml_diff>
--- a/NIS WriteUp.docx
+++ b/NIS WriteUp.docx
@@ -10,6 +10,7 @@
           <w:docPartUnique/>
         </w:docPartObj>
       </w:sdtPr>
+      <w:sdtEndPr/>
       <w:sdtContent>
         <w:p>
           <w:r>
@@ -356,6 +357,7 @@
                                   <w:dataBinding w:prefixMappings="xmlns:ns0='http://purl.org/dc/elements/1.1/' xmlns:ns1='http://schemas.openxmlformats.org/package/2006/metadata/core-properties' " w:xpath="/ns1:coreProperties[1]/ns0:creator[1]" w:storeItemID="{6C3C8BC8-F283-45AE-878A-BAB7291924A1}"/>
                                   <w:text/>
                                 </w:sdtPr>
+                                <w:sdtEndPr/>
                                 <w:sdtContent>
                                   <w:p>
                                     <w:pPr>
@@ -373,36 +375,8 @@
                                         <w:sz w:val="28"/>
                                         <w:szCs w:val="28"/>
                                       </w:rPr>
-                                      <w:t xml:space="preserve">Jonathon Everatt, Piero Puccini, Lynn </w:t>
+                                      <w:t>Jonathon Everatt, Piero Puccini, Lynn Weyn, Chelsea Van Coller</w:t>
                                     </w:r>
-                                    <w:proofErr w:type="spellStart"/>
-                                    <w:r>
-                                      <w:rPr>
-                                        <w:color w:val="595959" w:themeColor="text1" w:themeTint="A6"/>
-                                        <w:sz w:val="28"/>
-                                        <w:szCs w:val="28"/>
-                                      </w:rPr>
-                                      <w:t>Weyn</w:t>
-                                    </w:r>
-                                    <w:proofErr w:type="spellEnd"/>
-                                    <w:r>
-                                      <w:rPr>
-                                        <w:color w:val="595959" w:themeColor="text1" w:themeTint="A6"/>
-                                        <w:sz w:val="28"/>
-                                        <w:szCs w:val="28"/>
-                                      </w:rPr>
-                                      <w:t xml:space="preserve">, Chelsea Van </w:t>
-                                    </w:r>
-                                    <w:proofErr w:type="spellStart"/>
-                                    <w:r>
-                                      <w:rPr>
-                                        <w:color w:val="595959" w:themeColor="text1" w:themeTint="A6"/>
-                                        <w:sz w:val="28"/>
-                                        <w:szCs w:val="28"/>
-                                      </w:rPr>
-                                      <w:t>Coller</w:t>
-                                    </w:r>
-                                    <w:proofErr w:type="spellEnd"/>
                                   </w:p>
                                 </w:sdtContent>
                               </w:sdt>
@@ -429,6 +403,7 @@
                                     <w:dataBinding w:prefixMappings="xmlns:ns0='http://schemas.microsoft.com/office/2006/coverPageProps' " w:xpath="/ns0:CoverPageProperties[1]/ns0:CompanyEmail[1]" w:storeItemID="{55AF091B-3C7A-41E3-B477-F2FDAA23CFDA}"/>
                                     <w:text/>
                                   </w:sdtPr>
+                                  <w:sdtEndPr/>
                                   <w:sdtContent>
                                     <w:r>
                                       <w:rPr>
@@ -436,25 +411,7 @@
                                         <w:sz w:val="18"/>
                                         <w:szCs w:val="18"/>
                                       </w:rPr>
-                                      <w:t>EVRJON</w:t>
-                                    </w:r>
-                                    <w:proofErr w:type="gramStart"/>
-                                    <w:r>
-                                      <w:rPr>
-                                        <w:color w:val="595959" w:themeColor="text1" w:themeTint="A6"/>
-                                        <w:sz w:val="18"/>
-                                        <w:szCs w:val="18"/>
-                                      </w:rPr>
-                                      <w:t>003,PCCPIE</w:t>
-                                    </w:r>
-                                    <w:proofErr w:type="gramEnd"/>
-                                    <w:r>
-                                      <w:rPr>
-                                        <w:color w:val="595959" w:themeColor="text1" w:themeTint="A6"/>
-                                        <w:sz w:val="18"/>
-                                        <w:szCs w:val="18"/>
-                                      </w:rPr>
-                                      <w:t>001,WYNLYN004,VNCCHE001</w:t>
+                                      <w:t>EVRJON003,PCCPIE001,WYNLYN004,VNCCHE001</w:t>
                                     </w:r>
                                   </w:sdtContent>
                                 </w:sdt>
@@ -716,6 +673,7 @@
                                     <w:dataBinding w:prefixMappings="xmlns:ns0='http://schemas.microsoft.com/office/2006/coverPageProps' " w:xpath="/ns0:CoverPageProperties[1]/ns0:Abstract[1]" w:storeItemID="{55AF091B-3C7A-41E3-B477-F2FDAA23CFDA}"/>
                                     <w:text w:multiLine="1"/>
                                   </w:sdtPr>
+                                  <w:sdtEndPr/>
                                   <w:sdtContent>
                                     <w:r>
                                       <w:rPr>
@@ -736,23 +694,7 @@
                                         <w:rFonts w:eastAsiaTheme="minorHAnsi"/>
                                         <w:lang w:val="en-ZA"/>
                                       </w:rPr>
-                                      <w:t xml:space="preserve">encryption, public-key </w:t>
-                                    </w:r>
-                                    <w:proofErr w:type="gramStart"/>
-                                    <w:r>
-                                      <w:rPr>
-                                        <w:rFonts w:eastAsiaTheme="minorHAnsi"/>
-                                        <w:lang w:val="en-ZA"/>
-                                      </w:rPr>
-                                      <w:t>encryption</w:t>
-                                    </w:r>
-                                    <w:proofErr w:type="gramEnd"/>
-                                    <w:r>
-                                      <w:rPr>
-                                        <w:rFonts w:eastAsiaTheme="minorHAnsi"/>
-                                        <w:lang w:val="en-ZA"/>
-                                      </w:rPr>
-                                      <w:t xml:space="preserve"> and</w:t>
+                                      <w:t>encryption, public-key encryption and</w:t>
                                     </w:r>
                                     <w:r>
                                       <w:rPr>
@@ -1031,6 +973,7 @@
                                   <w:dataBinding w:prefixMappings="xmlns:ns0='http://purl.org/dc/elements/1.1/' xmlns:ns1='http://schemas.openxmlformats.org/package/2006/metadata/core-properties' " w:xpath="/ns1:coreProperties[1]/ns0:subject[1]" w:storeItemID="{6C3C8BC8-F283-45AE-878A-BAB7291924A1}"/>
                                   <w:text/>
                                 </w:sdtPr>
+                                <w:sdtEndPr/>
                                 <w:sdtContent>
                                   <w:p>
                                     <w:pPr>
@@ -1172,6 +1115,13 @@
     </w:sdt>
     <w:sdt>
       <w:sdtPr>
+        <w:rPr>
+          <w:rFonts w:asciiTheme="minorHAnsi" w:eastAsiaTheme="minorHAnsi" w:hAnsiTheme="minorHAnsi" w:cstheme="minorBidi"/>
+          <w:color w:val="auto"/>
+          <w:sz w:val="22"/>
+          <w:szCs w:val="22"/>
+          <w:lang w:val="en-ZA"/>
+        </w:rPr>
         <w:id w:val="703993993"/>
         <w:docPartObj>
           <w:docPartGallery w:val="Table of Contents"/>
@@ -1180,14 +1130,9 @@
       </w:sdtPr>
       <w:sdtEndPr>
         <w:rPr>
-          <w:rFonts w:asciiTheme="minorHAnsi" w:eastAsiaTheme="minorHAnsi" w:hAnsiTheme="minorHAnsi" w:cstheme="minorBidi"/>
           <w:b/>
           <w:bCs/>
           <w:noProof/>
-          <w:color w:val="auto"/>
-          <w:sz w:val="22"/>
-          <w:szCs w:val="22"/>
-          <w:lang w:val="en-ZA"/>
         </w:rPr>
       </w:sdtEndPr>
       <w:sdtContent>
@@ -2082,6 +2027,11 @@
       <w:bookmarkEnd w:id="2"/>
     </w:p>
     <w:p>
+      <w:r>
+        <w:t>We used a key distribution centre (KDC) for authentication and key exchange. Both Alice and Bob have a master key that they share with the KDC that is used for authentication. First a request is sent for communication. That request is replied to with a nonce encrypted with the master kay shared with the KDC.</w:t>
+      </w:r>
+    </w:p>
+    <w:p>
       <w:pPr>
         <w:rPr>
           <w:i/>
@@ -2093,39 +2043,7 @@
           <w:i/>
           <w:iCs/>
         </w:rPr>
-        <w:t xml:space="preserve">For the key exchange </w:t>
-      </w:r>
-      <w:proofErr w:type="gramStart"/>
-      <w:r>
-        <w:rPr>
-          <w:i/>
-          <w:iCs/>
-        </w:rPr>
-        <w:t>process</w:t>
-      </w:r>
-      <w:proofErr w:type="gramEnd"/>
-      <w:r>
-        <w:rPr>
-          <w:i/>
-          <w:iCs/>
-        </w:rPr>
-        <w:t xml:space="preserve"> we used a Key Distribution </w:t>
-      </w:r>
-      <w:proofErr w:type="spellStart"/>
-      <w:r>
-        <w:rPr>
-          <w:i/>
-          <w:iCs/>
-        </w:rPr>
-        <w:t>Center</w:t>
-      </w:r>
-      <w:proofErr w:type="spellEnd"/>
-      <w:r>
-        <w:rPr>
-          <w:i/>
-          <w:iCs/>
-        </w:rPr>
-        <w:t xml:space="preserve"> (KDC) to set up and authenticate a session key between the two clients: Bob and Alice.</w:t>
+        <w:t>For the key exchange process we used a Key Distribution Center (KDC) to set up and authenticate a session key between the two clients: Bob and Alice.</w:t>
       </w:r>
     </w:p>
     <w:p>
@@ -2157,38 +2075,39 @@
       </w:r>
       <w:bookmarkEnd w:id="4"/>
     </w:p>
-    <w:p>
-      <w:pPr>
-        <w:rPr>
-          <w:i/>
-          <w:iCs/>
-        </w:rPr>
-      </w:pPr>
-      <w:r>
-        <w:rPr>
-          <w:i/>
-          <w:iCs/>
-        </w:rPr>
-        <w:t xml:space="preserve">We sent an encrypted hash of the message contents using the other clients public key to </w:t>
-      </w:r>
-      <w:r>
-        <w:rPr>
-          <w:i/>
-          <w:iCs/>
-        </w:rPr>
-        <w:t>prove message integrity.</w:t>
-      </w:r>
-    </w:p>
     <w:p/>
     <w:p>
-      <w:pPr>
-        <w:pStyle w:val="Heading2"/>
-      </w:pPr>
-      <w:bookmarkStart w:id="5" w:name="_Toc74777000"/>
-      <w:r>
-        <w:t>Message Authentication</w:t>
-      </w:r>
-      <w:bookmarkEnd w:id="5"/>
+      <w:r>
+        <w:t xml:space="preserve">Message integrity is maintained during the communication process using hash functions. The message or block that is being sent is hashed and that hash is </w:t>
+      </w:r>
+      <w:commentRangeStart w:id="5"/>
+      <w:r>
+        <w:t xml:space="preserve">concatenated </w:t>
+      </w:r>
+      <w:commentRangeEnd w:id="5"/>
+      <w:r>
+        <w:rPr>
+          <w:rStyle w:val="CommentReference"/>
+        </w:rPr>
+        <w:commentReference w:id="5"/>
+      </w:r>
+      <w:r>
+        <w:t xml:space="preserve">to the sent block and is encrypted with the recipients public </w:t>
+      </w:r>
+      <w:commentRangeStart w:id="6"/>
+      <w:r>
+        <w:t>key</w:t>
+      </w:r>
+      <w:commentRangeEnd w:id="6"/>
+      <w:r>
+        <w:rPr>
+          <w:rStyle w:val="CommentReference"/>
+        </w:rPr>
+        <w:commentReference w:id="6"/>
+      </w:r>
+      <w:r>
+        <w:t>. The recipient will then decrypt the hash with their private key and calculate their own hash of the (decrypted) message and if those two hashes match then the message integrity has been maintained. This also means that if the message is intercepted, the recipient would know if it’s changed due to the changes hash.</w:t>
+      </w:r>
     </w:p>
     <w:p>
       <w:pPr>
@@ -2202,50 +2121,19 @@
           <w:i/>
           <w:iCs/>
         </w:rPr>
-        <w:t xml:space="preserve">We authenticated the communication session at the beginning with the </w:t>
-      </w:r>
-      <w:proofErr w:type="spellStart"/>
-      <w:r>
-        <w:rPr>
-          <w:i/>
-          <w:iCs/>
-        </w:rPr>
-        <w:t>kdc</w:t>
-      </w:r>
-      <w:proofErr w:type="spellEnd"/>
-      <w:r>
-        <w:rPr>
-          <w:i/>
-          <w:iCs/>
-        </w:rPr>
-        <w:t xml:space="preserve"> and then every X </w:t>
-      </w:r>
-      <w:proofErr w:type="gramStart"/>
-      <w:r>
-        <w:rPr>
-          <w:i/>
-          <w:iCs/>
-        </w:rPr>
-        <w:t>messages</w:t>
-      </w:r>
-      <w:proofErr w:type="gramEnd"/>
-      <w:r>
-        <w:rPr>
-          <w:i/>
-          <w:iCs/>
-        </w:rPr>
-        <w:t>(?).</w:t>
+        <w:t>We sent an encrypted hash of the message contents using the other clients public key to prove message integrity.</w:t>
       </w:r>
     </w:p>
+    <w:p/>
     <w:p>
       <w:pPr>
         <w:pStyle w:val="Heading2"/>
       </w:pPr>
-      <w:bookmarkStart w:id="6" w:name="_Toc74777001"/>
-      <w:r>
-        <w:t>Message Confidentiality</w:t>
-      </w:r>
-      <w:bookmarkEnd w:id="6"/>
+      <w:bookmarkStart w:id="7" w:name="_Toc74777000"/>
+      <w:r>
+        <w:t>Message Authentication</w:t>
+      </w:r>
+      <w:bookmarkEnd w:id="7"/>
     </w:p>
     <w:p>
       <w:pPr>
@@ -2255,6 +2143,72 @@
         </w:rPr>
       </w:pPr>
       <w:r>
+        <w:t>We initially authenticated the communication session between Alice and Bob using a KDC. At the end of this authentication process a session key was set up between the two which was used for encryption of their communication data.</w:t>
+      </w:r>
+      <w:r>
+        <w:br/>
+      </w:r>
+      <w:r>
+        <w:rPr>
+          <w:i/>
+          <w:iCs/>
+        </w:rPr>
+        <w:t>Carry on with how the session key evolved and if security functions has any authentication in it</w:t>
+      </w:r>
+    </w:p>
+    <w:p>
+      <w:pPr>
+        <w:rPr>
+          <w:i/>
+          <w:iCs/>
+        </w:rPr>
+      </w:pPr>
+      <w:r>
+        <w:rPr>
+          <w:i/>
+          <w:iCs/>
+        </w:rPr>
+        <w:t>We authenticated the communication session at the beginning with the kdc and then every X messages(?).</w:t>
+      </w:r>
+      <w:r>
+        <w:rPr>
+          <w:i/>
+          <w:iCs/>
+        </w:rPr>
+        <w:t>P</w:t>
+      </w:r>
+    </w:p>
+    <w:p>
+      <w:pPr>
+        <w:pStyle w:val="Heading2"/>
+      </w:pPr>
+      <w:bookmarkStart w:id="8" w:name="_Toc74777001"/>
+      <w:r>
+        <w:t xml:space="preserve">Message </w:t>
+      </w:r>
+      <w:commentRangeStart w:id="9"/>
+      <w:r>
+        <w:t>Confidentiality</w:t>
+      </w:r>
+      <w:bookmarkEnd w:id="8"/>
+      <w:commentRangeEnd w:id="9"/>
+      <w:r>
+        <w:rPr>
+          <w:rStyle w:val="CommentReference"/>
+          <w:rFonts w:asciiTheme="minorHAnsi" w:eastAsiaTheme="minorHAnsi" w:hAnsiTheme="minorHAnsi" w:cstheme="minorBidi"/>
+          <w:color w:val="auto"/>
+        </w:rPr>
+        <w:commentReference w:id="9"/>
+      </w:r>
+    </w:p>
+    <w:p>
+      <w:pPr>
+        <w:rPr>
+          <w:i/>
+          <w:iCs/>
+        </w:rPr>
+      </w:pPr>
+      <w:r>
         <w:rPr>
           <w:i/>
           <w:iCs/>
@@ -2266,22 +2220,23 @@
       <w:pPr>
         <w:pStyle w:val="Heading1"/>
       </w:pPr>
-      <w:bookmarkStart w:id="7" w:name="_Toc74777002"/>
+      <w:bookmarkStart w:id="10" w:name="_Toc74777002"/>
       <w:r>
         <w:t>System Design and Functionality</w:t>
       </w:r>
-      <w:bookmarkEnd w:id="7"/>
+      <w:bookmarkEnd w:id="10"/>
     </w:p>
     <w:p/>
     <w:p>
       <w:pPr>
         <w:pStyle w:val="Heading2"/>
       </w:pPr>
-      <w:bookmarkStart w:id="8" w:name="_Toc74777003"/>
-      <w:r>
+      <w:bookmarkStart w:id="11" w:name="_Toc74777003"/>
+      <w:r>
+        <w:lastRenderedPageBreak/>
         <w:t>Compression</w:t>
       </w:r>
-      <w:bookmarkEnd w:id="8"/>
+      <w:bookmarkEnd w:id="11"/>
     </w:p>
     <w:p>
       <w:pPr>
@@ -2310,11 +2265,11 @@
       <w:pPr>
         <w:pStyle w:val="Heading2"/>
       </w:pPr>
-      <w:bookmarkStart w:id="9" w:name="_Toc74777004"/>
+      <w:bookmarkStart w:id="12" w:name="_Toc74777004"/>
       <w:r>
         <w:t>Shared Key Usage</w:t>
       </w:r>
-      <w:bookmarkEnd w:id="9"/>
+      <w:bookmarkEnd w:id="12"/>
     </w:p>
     <w:p>
       <w:pPr>
@@ -2323,48 +2278,23 @@
           <w:iCs/>
         </w:rPr>
       </w:pPr>
-      <w:proofErr w:type="spellStart"/>
       <w:r>
         <w:rPr>
           <w:i/>
           <w:iCs/>
         </w:rPr>
-        <w:t>Jonno</w:t>
-      </w:r>
-      <w:proofErr w:type="spellEnd"/>
-      <w:r>
-        <w:rPr>
-          <w:i/>
-          <w:iCs/>
-        </w:rPr>
-        <w:t xml:space="preserve">, Lynn and Chelsea talk about setting up and continued usage of the shared key(s) during the system including the master shared keys with the </w:t>
-      </w:r>
-      <w:proofErr w:type="spellStart"/>
-      <w:r>
-        <w:rPr>
-          <w:i/>
-          <w:iCs/>
-        </w:rPr>
-        <w:t>kdc</w:t>
-      </w:r>
-      <w:proofErr w:type="spellEnd"/>
-      <w:r>
-        <w:rPr>
-          <w:i/>
-          <w:iCs/>
-        </w:rPr>
-        <w:t>(?).</w:t>
+        <w:t>Jonno, Lynn and Chelsea talk about setting up and continued usage of the shared key(s) during the system including the master shared keys with the kdc(?).</w:t>
       </w:r>
     </w:p>
     <w:p>
       <w:pPr>
         <w:pStyle w:val="Heading2"/>
       </w:pPr>
-      <w:bookmarkStart w:id="10" w:name="_Toc74777005"/>
+      <w:bookmarkStart w:id="13" w:name="_Toc74777005"/>
       <w:r>
         <w:t>Ordering of System</w:t>
       </w:r>
-      <w:bookmarkEnd w:id="10"/>
+      <w:bookmarkEnd w:id="13"/>
     </w:p>
     <w:p>
       <w:pPr>
@@ -2378,23 +2308,7 @@
           <w:i/>
           <w:iCs/>
         </w:rPr>
-        <w:t xml:space="preserve">How does the system run, how do we execute the </w:t>
-      </w:r>
-      <w:proofErr w:type="gramStart"/>
-      <w:r>
-        <w:rPr>
-          <w:i/>
-          <w:iCs/>
-        </w:rPr>
-        <w:t>events.</w:t>
-      </w:r>
-      <w:proofErr w:type="gramEnd"/>
-      <w:r>
-        <w:rPr>
-          <w:i/>
-          <w:iCs/>
-        </w:rPr>
-        <w:t xml:space="preserve"> Once the system is integrated the person who integrates it needs to make the structure and everyone else can fill in the blanks</w:t>
+        <w:t>How does the system run, how do we execute the events. Once the system is integrated the person who integrates it needs to make the structure and everyone else can fill in the blanks</w:t>
       </w:r>
     </w:p>
     <w:p/>
@@ -2403,14 +2317,14 @@
       <w:pPr>
         <w:pStyle w:val="Heading1"/>
       </w:pPr>
-      <w:bookmarkStart w:id="11" w:name="_Toc74777006"/>
+      <w:bookmarkStart w:id="14" w:name="_Toc74777006"/>
       <w:r>
         <w:t>Testing</w:t>
       </w:r>
       <w:r>
         <w:t xml:space="preserve"> Procedure</w:t>
       </w:r>
-      <w:bookmarkEnd w:id="11"/>
+      <w:bookmarkEnd w:id="14"/>
     </w:p>
     <w:p/>
     <w:p/>
@@ -2424,6 +2338,104 @@
     </w:sectPr>
   </w:body>
 </w:document>
+</file>
+
+<file path=word/comments.xml><?xml version="1.0" encoding="utf-8"?>
+<w:comments xmlns:wpc="http://schemas.microsoft.com/office/word/2010/wordprocessingCanvas" xmlns:cx="http://schemas.microsoft.com/office/drawing/2014/chartex" xmlns:cx1="http://schemas.microsoft.com/office/drawing/2015/9/8/chartex" xmlns:cx2="http://schemas.microsoft.com/office/drawing/2015/10/21/chartex" xmlns:cx3="http://schemas.microsoft.com/office/drawing/2016/5/9/chartex" xmlns:cx4="http://schemas.microsoft.com/office/drawing/2016/5/10/chartex" xmlns:cx5="http://schemas.microsoft.com/office/drawing/2016/5/11/chartex" xmlns:cx6="http://schemas.microsoft.com/office/drawing/2016/5/12/chartex" xmlns:cx7="http://schemas.microsoft.com/office/drawing/2016/5/13/chartex" xmlns:cx8="http://schemas.microsoft.com/office/drawing/2016/5/14/chartex" xmlns:mc="http://schemas.openxmlformats.org/markup-compatibility/2006" xmlns:aink="http://schemas.microsoft.com/office/drawing/2016/ink" xmlns:am3d="http://schemas.microsoft.com/office/drawing/2017/model3d" xmlns:o="urn:schemas-microsoft-com:office:office" xmlns:r="http://schemas.openxmlformats.org/officeDocument/2006/relationships" xmlns:m="http://schemas.openxmlformats.org/officeDocument/2006/math" xmlns:v="urn:schemas-microsoft-com:vml" xmlns:wp14="http://schemas.microsoft.com/office/word/2010/wordprocessingDrawing" xmlns:wp="http://schemas.openxmlformats.org/drawingml/2006/wordprocessingDrawing" xmlns:w10="urn:schemas-microsoft-com:office:word" xmlns:w="http://schemas.openxmlformats.org/wordprocessingml/2006/main" xmlns:w14="http://schemas.microsoft.com/office/word/2010/wordml" xmlns:w15="http://schemas.microsoft.com/office/word/2012/wordml" xmlns:w16cex="http://schemas.microsoft.com/office/word/2018/wordml/cex" xmlns:w16cid="http://schemas.microsoft.com/office/word/2016/wordml/cid" xmlns:w16="http://schemas.microsoft.com/office/word/2018/wordml" xmlns:w16sdtdh="http://schemas.microsoft.com/office/word/2020/wordml/sdtdatahash" xmlns:w16se="http://schemas.microsoft.com/office/word/2015/wordml/symex" xmlns:wpg="http://schemas.microsoft.com/office/word/2010/wordprocessingGroup" xmlns:wpi="http://schemas.microsoft.com/office/word/2010/wordprocessingInk" xmlns:wne="http://schemas.microsoft.com/office/word/2006/wordml" xmlns:wps="http://schemas.microsoft.com/office/word/2010/wordprocessingShape" mc:Ignorable="w14 w15 w16se w16cid w16 w16cex w16sdtdh wp14">
+  <w:comment w:id="5" w:author="Jonathon Everatt" w:date="2021-06-17T11:36:00Z" w:initials="JE">
+    <w:p>
+      <w:pPr>
+        <w:pStyle w:val="CommentText"/>
+      </w:pPr>
+      <w:r>
+        <w:rPr>
+          <w:rStyle w:val="CommentReference"/>
+        </w:rPr>
+        <w:annotationRef/>
+      </w:r>
+      <w:r>
+        <w:t>Concatenated or sent before the message?</w:t>
+      </w:r>
+    </w:p>
+    <w:p>
+      <w:pPr>
+        <w:pStyle w:val="CommentText"/>
+      </w:pPr>
+    </w:p>
+  </w:comment>
+  <w:comment w:id="6" w:author="Jonathon Everatt" w:date="2021-06-17T11:35:00Z" w:initials="JE">
+    <w:p>
+      <w:pPr>
+        <w:pStyle w:val="CommentText"/>
+      </w:pPr>
+      <w:r>
+        <w:rPr>
+          <w:rStyle w:val="CommentReference"/>
+        </w:rPr>
+        <w:annotationRef/>
+      </w:r>
+      <w:r>
+        <w:t>And session key. I think I’m missing a step here</w:t>
+      </w:r>
+    </w:p>
+  </w:comment>
+  <w:comment w:id="9" w:author="Jonathon Everatt" w:date="2021-06-17T11:36:00Z" w:initials="JE">
+    <w:p>
+      <w:pPr>
+        <w:pStyle w:val="CommentText"/>
+      </w:pPr>
+      <w:r>
+        <w:rPr>
+          <w:rStyle w:val="CommentReference"/>
+        </w:rPr>
+        <w:annotationRef/>
+      </w:r>
+      <w:r>
+        <w:t>Probably better for lynn or chels to write this</w:t>
+      </w:r>
+    </w:p>
+    <w:p>
+      <w:pPr>
+        <w:pStyle w:val="CommentText"/>
+      </w:pPr>
+      <w:r>
+        <w:br/>
+      </w:r>
+    </w:p>
+  </w:comment>
+</w:comments>
+</file>
+
+<file path=word/commentsExtended.xml><?xml version="1.0" encoding="utf-8"?>
+<w15:commentsEx xmlns:wpc="http://schemas.microsoft.com/office/word/2010/wordprocessingCanvas" xmlns:cx="http://schemas.microsoft.com/office/drawing/2014/chartex" xmlns:cx1="http://schemas.microsoft.com/office/drawing/2015/9/8/chartex" xmlns:cx2="http://schemas.microsoft.com/office/drawing/2015/10/21/chartex" xmlns:cx3="http://schemas.microsoft.com/office/drawing/2016/5/9/chartex" xmlns:cx4="http://schemas.microsoft.com/office/drawing/2016/5/10/chartex" xmlns:cx5="http://schemas.microsoft.com/office/drawing/2016/5/11/chartex" xmlns:cx6="http://schemas.microsoft.com/office/drawing/2016/5/12/chartex" xmlns:cx7="http://schemas.microsoft.com/office/drawing/2016/5/13/chartex" xmlns:cx8="http://schemas.microsoft.com/office/drawing/2016/5/14/chartex" xmlns:mc="http://schemas.openxmlformats.org/markup-compatibility/2006" xmlns:aink="http://schemas.microsoft.com/office/drawing/2016/ink" xmlns:am3d="http://schemas.microsoft.com/office/drawing/2017/model3d" xmlns:o="urn:schemas-microsoft-com:office:office" xmlns:r="http://schemas.openxmlformats.org/officeDocument/2006/relationships" xmlns:m="http://schemas.openxmlformats.org/officeDocument/2006/math" xmlns:v="urn:schemas-microsoft-com:vml" xmlns:wp14="http://schemas.microsoft.com/office/word/2010/wordprocessingDrawing" xmlns:wp="http://schemas.openxmlformats.org/drawingml/2006/wordprocessingDrawing" xmlns:w10="urn:schemas-microsoft-com:office:word" xmlns:w="http://schemas.openxmlformats.org/wordprocessingml/2006/main" xmlns:w14="http://schemas.microsoft.com/office/word/2010/wordml" xmlns:w15="http://schemas.microsoft.com/office/word/2012/wordml" xmlns:w16cex="http://schemas.microsoft.com/office/word/2018/wordml/cex" xmlns:w16cid="http://schemas.microsoft.com/office/word/2016/wordml/cid" xmlns:w16="http://schemas.microsoft.com/office/word/2018/wordml" xmlns:w16sdtdh="http://schemas.microsoft.com/office/word/2020/wordml/sdtdatahash" xmlns:w16se="http://schemas.microsoft.com/office/word/2015/wordml/symex" xmlns:wpg="http://schemas.microsoft.com/office/word/2010/wordprocessingGroup" xmlns:wpi="http://schemas.microsoft.com/office/word/2010/wordprocessingInk" xmlns:wne="http://schemas.microsoft.com/office/word/2006/wordml" xmlns:wps="http://schemas.microsoft.com/office/word/2010/wordprocessingShape" mc:Ignorable="w14 w15 w16se w16cid w16 w16cex w16sdtdh wp14">
+  <w15:commentEx w15:paraId="6524EE13" w15:done="0"/>
+  <w15:commentEx w15:paraId="2945B401" w15:done="0"/>
+  <w15:commentEx w15:paraId="7225CC9E" w15:done="0"/>
+</w15:commentsEx>
+</file>
+
+<file path=word/commentsExtensible.xml><?xml version="1.0" encoding="utf-8"?>
+<w16cex:commentsExtensible xmlns:wpc="http://schemas.microsoft.com/office/word/2010/wordprocessingCanvas" xmlns:cx="http://schemas.microsoft.com/office/drawing/2014/chartex" xmlns:cx1="http://schemas.microsoft.com/office/drawing/2015/9/8/chartex" xmlns:cx2="http://schemas.microsoft.com/office/drawing/2015/10/21/chartex" xmlns:cx3="http://schemas.microsoft.com/office/drawing/2016/5/9/chartex" xmlns:cx4="http://schemas.microsoft.com/office/drawing/2016/5/10/chartex" xmlns:cx5="http://schemas.microsoft.com/office/drawing/2016/5/11/chartex" xmlns:cx6="http://schemas.microsoft.com/office/drawing/2016/5/12/chartex" xmlns:cx7="http://schemas.microsoft.com/office/drawing/2016/5/13/chartex" xmlns:cx8="http://schemas.microsoft.com/office/drawing/2016/5/14/chartex" xmlns:mc="http://schemas.openxmlformats.org/markup-compatibility/2006" xmlns:aink="http://schemas.microsoft.com/office/drawing/2016/ink" xmlns:am3d="http://schemas.microsoft.com/office/drawing/2017/model3d" xmlns:o="urn:schemas-microsoft-com:office:office" xmlns:r="http://schemas.openxmlformats.org/officeDocument/2006/relationships" xmlns:m="http://schemas.openxmlformats.org/officeDocument/2006/math" xmlns:v="urn:schemas-microsoft-com:vml" xmlns:wp14="http://schemas.microsoft.com/office/word/2010/wordprocessingDrawing" xmlns:wp="http://schemas.openxmlformats.org/drawingml/2006/wordprocessingDrawing" xmlns:w10="urn:schemas-microsoft-com:office:word" xmlns:w="http://schemas.openxmlformats.org/wordprocessingml/2006/main" xmlns:w14="http://schemas.microsoft.com/office/word/2010/wordml" xmlns:w15="http://schemas.microsoft.com/office/word/2012/wordml" xmlns:w16cex="http://schemas.microsoft.com/office/word/2018/wordml/cex" xmlns:w16cid="http://schemas.microsoft.com/office/word/2016/wordml/cid" xmlns:w16="http://schemas.microsoft.com/office/word/2018/wordml" xmlns:w16sdtdh="http://schemas.microsoft.com/office/word/2020/wordml/sdtdatahash" xmlns:w16se="http://schemas.microsoft.com/office/word/2015/wordml/symex" xmlns:wpg="http://schemas.microsoft.com/office/word/2010/wordprocessingGroup" xmlns:wpi="http://schemas.microsoft.com/office/word/2010/wordprocessingInk" xmlns:wne="http://schemas.microsoft.com/office/word/2006/wordml" xmlns:wps="http://schemas.microsoft.com/office/word/2010/wordprocessingShape" mc:Ignorable="w14 w15 w16se w16cid w16 w16cex w16sdtdh wp14">
+  <w16cex:commentExtensible w16cex:durableId="2475B222" w16cex:dateUtc="2021-06-17T09:36:00Z"/>
+  <w16cex:commentExtensible w16cex:durableId="2475B1ED" w16cex:dateUtc="2021-06-17T09:35:00Z"/>
+  <w16cex:commentExtensible w16cex:durableId="2475B24C" w16cex:dateUtc="2021-06-17T09:36:00Z"/>
+</w16cex:commentsExtensible>
+</file>
+
+<file path=word/commentsIds.xml><?xml version="1.0" encoding="utf-8"?>
+<w16cid:commentsIds xmlns:wpc="http://schemas.microsoft.com/office/word/2010/wordprocessingCanvas" xmlns:cx="http://schemas.microsoft.com/office/drawing/2014/chartex" xmlns:cx1="http://schemas.microsoft.com/office/drawing/2015/9/8/chartex" xmlns:cx2="http://schemas.microsoft.com/office/drawing/2015/10/21/chartex" xmlns:cx3="http://schemas.microsoft.com/office/drawing/2016/5/9/chartex" xmlns:cx4="http://schemas.microsoft.com/office/drawing/2016/5/10/chartex" xmlns:cx5="http://schemas.microsoft.com/office/drawing/2016/5/11/chartex" xmlns:cx6="http://schemas.microsoft.com/office/drawing/2016/5/12/chartex" xmlns:cx7="http://schemas.microsoft.com/office/drawing/2016/5/13/chartex" xmlns:cx8="http://schemas.microsoft.com/office/drawing/2016/5/14/chartex" xmlns:mc="http://schemas.openxmlformats.org/markup-compatibility/2006" xmlns:aink="http://schemas.microsoft.com/office/drawing/2016/ink" xmlns:am3d="http://schemas.microsoft.com/office/drawing/2017/model3d" xmlns:o="urn:schemas-microsoft-com:office:office" xmlns:r="http://schemas.openxmlformats.org/officeDocument/2006/relationships" xmlns:m="http://schemas.openxmlformats.org/officeDocument/2006/math" xmlns:v="urn:schemas-microsoft-com:vml" xmlns:wp14="http://schemas.microsoft.com/office/word/2010/wordprocessingDrawing" xmlns:wp="http://schemas.openxmlformats.org/drawingml/2006/wordprocessingDrawing" xmlns:w10="urn:schemas-microsoft-com:office:word" xmlns:w="http://schemas.openxmlformats.org/wordprocessingml/2006/main" xmlns:w14="http://schemas.microsoft.com/office/word/2010/wordml" xmlns:w15="http://schemas.microsoft.com/office/word/2012/wordml" xmlns:w16cex="http://schemas.microsoft.com/office/word/2018/wordml/cex" xmlns:w16cid="http://schemas.microsoft.com/office/word/2016/wordml/cid" xmlns:w16="http://schemas.microsoft.com/office/word/2018/wordml" xmlns:w16sdtdh="http://schemas.microsoft.com/office/word/2020/wordml/sdtdatahash" xmlns:w16se="http://schemas.microsoft.com/office/word/2015/wordml/symex" xmlns:wpg="http://schemas.microsoft.com/office/word/2010/wordprocessingGroup" xmlns:wpi="http://schemas.microsoft.com/office/word/2010/wordprocessingInk" xmlns:wne="http://schemas.microsoft.com/office/word/2006/wordml" xmlns:wps="http://schemas.microsoft.com/office/word/2010/wordprocessingShape" mc:Ignorable="w14 w15 w16se w16cid w16 w16cex w16sdtdh wp14">
+  <w16cid:commentId w16cid:paraId="6524EE13" w16cid:durableId="2475B222"/>
+  <w16cid:commentId w16cid:paraId="2945B401" w16cid:durableId="2475B1ED"/>
+  <w16cid:commentId w16cid:paraId="7225CC9E" w16cid:durableId="2475B24C"/>
+</w16cid:commentsIds>
+</file>
+
+<file path=word/people.xml><?xml version="1.0" encoding="utf-8"?>
+<w15:people xmlns:wpc="http://schemas.microsoft.com/office/word/2010/wordprocessingCanvas" xmlns:cx="http://schemas.microsoft.com/office/drawing/2014/chartex" xmlns:cx1="http://schemas.microsoft.com/office/drawing/2015/9/8/chartex" xmlns:cx2="http://schemas.microsoft.com/office/drawing/2015/10/21/chartex" xmlns:cx3="http://schemas.microsoft.com/office/drawing/2016/5/9/chartex" xmlns:cx4="http://schemas.microsoft.com/office/drawing/2016/5/10/chartex" xmlns:cx5="http://schemas.microsoft.com/office/drawing/2016/5/11/chartex" xmlns:cx6="http://schemas.microsoft.com/office/drawing/2016/5/12/chartex" xmlns:cx7="http://schemas.microsoft.com/office/drawing/2016/5/13/chartex" xmlns:cx8="http://schemas.microsoft.com/office/drawing/2016/5/14/chartex" xmlns:mc="http://schemas.openxmlformats.org/markup-compatibility/2006" xmlns:aink="http://schemas.microsoft.com/office/drawing/2016/ink" xmlns:am3d="http://schemas.microsoft.com/office/drawing/2017/model3d" xmlns:o="urn:schemas-microsoft-com:office:office" xmlns:r="http://schemas.openxmlformats.org/officeDocument/2006/relationships" xmlns:m="http://schemas.openxmlformats.org/officeDocument/2006/math" xmlns:v="urn:schemas-microsoft-com:vml" xmlns:wp14="http://schemas.microsoft.com/office/word/2010/wordprocessingDrawing" xmlns:wp="http://schemas.openxmlformats.org/drawingml/2006/wordprocessingDrawing" xmlns:w10="urn:schemas-microsoft-com:office:word" xmlns:w="http://schemas.openxmlformats.org/wordprocessingml/2006/main" xmlns:w14="http://schemas.microsoft.com/office/word/2010/wordml" xmlns:w15="http://schemas.microsoft.com/office/word/2012/wordml" xmlns:w16cex="http://schemas.microsoft.com/office/word/2018/wordml/cex" xmlns:w16cid="http://schemas.microsoft.com/office/word/2016/wordml/cid" xmlns:w16="http://schemas.microsoft.com/office/word/2018/wordml" xmlns:w16sdtdh="http://schemas.microsoft.com/office/word/2020/wordml/sdtdatahash" xmlns:w16se="http://schemas.microsoft.com/office/word/2015/wordml/symex" xmlns:wpg="http://schemas.microsoft.com/office/word/2010/wordprocessingGroup" xmlns:wpi="http://schemas.microsoft.com/office/word/2010/wordprocessingInk" xmlns:wne="http://schemas.microsoft.com/office/word/2006/wordml" xmlns:wps="http://schemas.microsoft.com/office/word/2010/wordprocessingShape" mc:Ignorable="w14 w15 w16se w16cid w16 w16cex w16sdtdh wp14">
+  <w15:person w15:author="Jonathon Everatt">
+    <w15:presenceInfo w15:providerId="AD" w15:userId="S::EVRJON003@myuct.ac.za::f1c9b760-6d81-4ba4-a73d-2837bd7b5617"/>
+  </w15:person>
+</w15:people>
 </file>
 
 <file path=word/styles.xml><?xml version="1.0" encoding="utf-8"?>
@@ -2997,6 +3009,74 @@
       <w:u w:val="single"/>
     </w:rPr>
   </w:style>
+  <w:style w:type="character" w:styleId="CommentReference">
+    <w:name w:val="annotation reference"/>
+    <w:basedOn w:val="DefaultParagraphFont"/>
+    <w:uiPriority w:val="99"/>
+    <w:semiHidden/>
+    <w:unhideWhenUsed/>
+    <w:rsid w:val="00E862F3"/>
+    <w:rPr>
+      <w:sz w:val="16"/>
+      <w:szCs w:val="16"/>
+    </w:rPr>
+  </w:style>
+  <w:style w:type="paragraph" w:styleId="CommentText">
+    <w:name w:val="annotation text"/>
+    <w:basedOn w:val="Normal"/>
+    <w:link w:val="CommentTextChar"/>
+    <w:uiPriority w:val="99"/>
+    <w:semiHidden/>
+    <w:unhideWhenUsed/>
+    <w:rsid w:val="00E862F3"/>
+    <w:pPr>
+      <w:spacing w:line="240" w:lineRule="auto"/>
+    </w:pPr>
+    <w:rPr>
+      <w:sz w:val="20"/>
+      <w:szCs w:val="20"/>
+    </w:rPr>
+  </w:style>
+  <w:style w:type="character" w:customStyle="1" w:styleId="CommentTextChar">
+    <w:name w:val="Comment Text Char"/>
+    <w:basedOn w:val="DefaultParagraphFont"/>
+    <w:link w:val="CommentText"/>
+    <w:uiPriority w:val="99"/>
+    <w:semiHidden/>
+    <w:rsid w:val="00E862F3"/>
+    <w:rPr>
+      <w:sz w:val="20"/>
+      <w:szCs w:val="20"/>
+    </w:rPr>
+  </w:style>
+  <w:style w:type="paragraph" w:styleId="CommentSubject">
+    <w:name w:val="annotation subject"/>
+    <w:basedOn w:val="CommentText"/>
+    <w:next w:val="CommentText"/>
+    <w:link w:val="CommentSubjectChar"/>
+    <w:uiPriority w:val="99"/>
+    <w:semiHidden/>
+    <w:unhideWhenUsed/>
+    <w:rsid w:val="00E862F3"/>
+    <w:rPr>
+      <w:b/>
+      <w:bCs/>
+    </w:rPr>
+  </w:style>
+  <w:style w:type="character" w:customStyle="1" w:styleId="CommentSubjectChar">
+    <w:name w:val="Comment Subject Char"/>
+    <w:basedOn w:val="CommentTextChar"/>
+    <w:link w:val="CommentSubject"/>
+    <w:uiPriority w:val="99"/>
+    <w:semiHidden/>
+    <w:rsid w:val="00E862F3"/>
+    <w:rPr>
+      <w:b/>
+      <w:bCs/>
+      <w:sz w:val="20"/>
+      <w:szCs w:val="20"/>
+    </w:rPr>
+  </w:style>
 </w:styles>
 </file>
 

</xml_diff>